<commit_message>
Added graphs and basic models
</commit_message>
<xml_diff>
--- a/report/Jakub_Kapusta_I9IB2S4 _MUM_II_Projekt.docx
+++ b/report/Jakub_Kapusta_I9IB2S4 _MUM_II_Projekt.docx
@@ -640,6 +640,7 @@
         </w:rPr>
         <w:t xml:space="preserve">Jako zbiór danych wybrałem </w:t>
       </w:r>
+      <w:proofErr w:type="spellStart"/>
       <w:r>
         <w:rPr>
           <w:rStyle w:val="heading"/>
@@ -647,7 +648,57 @@
           <w:b/>
           <w:bCs/>
         </w:rPr>
-        <w:t>Somerville Happiness Survey Data Set</w:t>
+        <w:t>Somerville</w:t>
+      </w:r>
+      <w:proofErr w:type="spellEnd"/>
+      <w:r>
+        <w:rPr>
+          <w:rStyle w:val="heading"/>
+          <w:rFonts w:asciiTheme="minorHAnsi" w:hAnsiTheme="minorHAnsi" w:cstheme="minorHAnsi"/>
+          <w:b/>
+          <w:bCs/>
+        </w:rPr>
+        <w:t xml:space="preserve"> </w:t>
+      </w:r>
+      <w:proofErr w:type="spellStart"/>
+      <w:r>
+        <w:rPr>
+          <w:rStyle w:val="heading"/>
+          <w:rFonts w:asciiTheme="minorHAnsi" w:hAnsiTheme="minorHAnsi" w:cstheme="minorHAnsi"/>
+          <w:b/>
+          <w:bCs/>
+        </w:rPr>
+        <w:t>Happiness</w:t>
+      </w:r>
+      <w:proofErr w:type="spellEnd"/>
+      <w:r>
+        <w:rPr>
+          <w:rStyle w:val="heading"/>
+          <w:rFonts w:asciiTheme="minorHAnsi" w:hAnsiTheme="minorHAnsi" w:cstheme="minorHAnsi"/>
+          <w:b/>
+          <w:bCs/>
+        </w:rPr>
+        <w:t xml:space="preserve"> </w:t>
+      </w:r>
+      <w:proofErr w:type="spellStart"/>
+      <w:r>
+        <w:rPr>
+          <w:rStyle w:val="heading"/>
+          <w:rFonts w:asciiTheme="minorHAnsi" w:hAnsiTheme="minorHAnsi" w:cstheme="minorHAnsi"/>
+          <w:b/>
+          <w:bCs/>
+        </w:rPr>
+        <w:t>Survey</w:t>
+      </w:r>
+      <w:proofErr w:type="spellEnd"/>
+      <w:r>
+        <w:rPr>
+          <w:rStyle w:val="heading"/>
+          <w:rFonts w:asciiTheme="minorHAnsi" w:hAnsiTheme="minorHAnsi" w:cstheme="minorHAnsi"/>
+          <w:b/>
+          <w:bCs/>
+        </w:rPr>
+        <w:t xml:space="preserve"> Data Set</w:t>
       </w:r>
       <w:r>
         <w:rPr>
@@ -700,7 +751,23 @@
           <w:rStyle w:val="heading"/>
           <w:rFonts w:asciiTheme="minorHAnsi" w:hAnsiTheme="minorHAnsi" w:cstheme="minorHAnsi"/>
         </w:rPr>
-        <w:t xml:space="preserve">mieszkańców Somerville. Pytania dotyczyły </w:t>
+        <w:t xml:space="preserve">mieszkańców </w:t>
+      </w:r>
+      <w:proofErr w:type="spellStart"/>
+      <w:r>
+        <w:rPr>
+          <w:rStyle w:val="heading"/>
+          <w:rFonts w:asciiTheme="minorHAnsi" w:hAnsiTheme="minorHAnsi" w:cstheme="minorHAnsi"/>
+        </w:rPr>
+        <w:t>Somerville</w:t>
+      </w:r>
+      <w:proofErr w:type="spellEnd"/>
+      <w:r>
+        <w:rPr>
+          <w:rStyle w:val="heading"/>
+          <w:rFonts w:asciiTheme="minorHAnsi" w:hAnsiTheme="minorHAnsi" w:cstheme="minorHAnsi"/>
+        </w:rPr>
+        <w:t xml:space="preserve">. Pytania dotyczyły </w:t>
       </w:r>
       <w:r>
         <w:rPr>
@@ -1017,12 +1084,14 @@
                 <w:rFonts w:asciiTheme="minorHAnsi" w:hAnsiTheme="minorHAnsi" w:cstheme="minorHAnsi"/>
               </w:rPr>
             </w:pPr>
+            <w:proofErr w:type="spellStart"/>
             <w:r>
               <w:rPr>
                 <w:rFonts w:asciiTheme="minorHAnsi" w:hAnsiTheme="minorHAnsi" w:cstheme="minorHAnsi"/>
               </w:rPr>
               <w:t>rate</w:t>
             </w:r>
+            <w:proofErr w:type="spellEnd"/>
           </w:p>
         </w:tc>
         <w:tc>
@@ -1113,6 +1182,7 @@
                 <w:rFonts w:asciiTheme="minorHAnsi" w:hAnsiTheme="minorHAnsi" w:cstheme="minorHAnsi"/>
               </w:rPr>
             </w:pPr>
+            <w:proofErr w:type="spellStart"/>
             <w:r>
               <w:rPr>
                 <w:rFonts w:asciiTheme="minorHAnsi" w:hAnsiTheme="minorHAnsi" w:cstheme="minorHAnsi"/>
@@ -1149,6 +1219,7 @@
               </w:rPr>
               <w:t>bility</w:t>
             </w:r>
+            <w:proofErr w:type="spellEnd"/>
           </w:p>
         </w:tc>
         <w:tc>
@@ -1272,13 +1343,7 @@
               <w:rPr>
                 <w:rFonts w:asciiTheme="minorHAnsi" w:hAnsiTheme="minorHAnsi" w:cstheme="minorHAnsi"/>
               </w:rPr>
-              <w:t>X</w:t>
-            </w:r>
-            <w:r>
-              <w:rPr>
-                <w:rFonts w:asciiTheme="minorHAnsi" w:hAnsiTheme="minorHAnsi" w:cstheme="minorHAnsi"/>
-              </w:rPr>
-              <w:t>2</w:t>
+              <w:t>X2</w:t>
             </w:r>
           </w:p>
         </w:tc>
@@ -1294,12 +1359,14 @@
                 <w:rFonts w:asciiTheme="minorHAnsi" w:hAnsiTheme="minorHAnsi" w:cstheme="minorHAnsi"/>
               </w:rPr>
             </w:pPr>
+            <w:proofErr w:type="spellStart"/>
             <w:r>
               <w:rPr>
                 <w:rFonts w:asciiTheme="minorHAnsi" w:hAnsiTheme="minorHAnsi" w:cstheme="minorHAnsi"/>
               </w:rPr>
               <w:t>housingCost</w:t>
             </w:r>
+            <w:proofErr w:type="spellEnd"/>
           </w:p>
         </w:tc>
         <w:tc>
@@ -1355,13 +1422,7 @@
               <w:rPr>
                 <w:rFonts w:asciiTheme="minorHAnsi" w:hAnsiTheme="minorHAnsi" w:cstheme="minorHAnsi"/>
               </w:rPr>
-              <w:t>X</w:t>
-            </w:r>
-            <w:r>
-              <w:rPr>
-                <w:rFonts w:asciiTheme="minorHAnsi" w:hAnsiTheme="minorHAnsi" w:cstheme="minorHAnsi"/>
-              </w:rPr>
-              <w:t>3</w:t>
+              <w:t>X3</w:t>
             </w:r>
           </w:p>
         </w:tc>
@@ -1377,12 +1438,14 @@
                 <w:rFonts w:asciiTheme="minorHAnsi" w:hAnsiTheme="minorHAnsi" w:cstheme="minorHAnsi"/>
               </w:rPr>
             </w:pPr>
+            <w:proofErr w:type="spellStart"/>
             <w:r>
               <w:rPr>
                 <w:rFonts w:asciiTheme="minorHAnsi" w:hAnsiTheme="minorHAnsi" w:cstheme="minorHAnsi"/>
               </w:rPr>
               <w:t>schoolQuality</w:t>
             </w:r>
+            <w:proofErr w:type="spellEnd"/>
           </w:p>
         </w:tc>
         <w:tc>
@@ -1438,13 +1501,7 @@
               <w:rPr>
                 <w:rFonts w:asciiTheme="minorHAnsi" w:hAnsiTheme="minorHAnsi" w:cstheme="minorHAnsi"/>
               </w:rPr>
-              <w:t>X</w:t>
-            </w:r>
-            <w:r>
-              <w:rPr>
-                <w:rFonts w:asciiTheme="minorHAnsi" w:hAnsiTheme="minorHAnsi" w:cstheme="minorHAnsi"/>
-              </w:rPr>
-              <w:t>4</w:t>
+              <w:t>X4</w:t>
             </w:r>
           </w:p>
         </w:tc>
@@ -1460,12 +1517,14 @@
                 <w:rFonts w:asciiTheme="minorHAnsi" w:hAnsiTheme="minorHAnsi" w:cstheme="minorHAnsi"/>
               </w:rPr>
             </w:pPr>
+            <w:proofErr w:type="spellStart"/>
             <w:r>
               <w:rPr>
                 <w:rFonts w:asciiTheme="minorHAnsi" w:hAnsiTheme="minorHAnsi" w:cstheme="minorHAnsi"/>
               </w:rPr>
               <w:t>policeTrust</w:t>
             </w:r>
+            <w:proofErr w:type="spellEnd"/>
           </w:p>
         </w:tc>
         <w:tc>
@@ -1521,13 +1580,7 @@
               <w:rPr>
                 <w:rFonts w:asciiTheme="minorHAnsi" w:hAnsiTheme="minorHAnsi" w:cstheme="minorHAnsi"/>
               </w:rPr>
-              <w:t>X</w:t>
-            </w:r>
-            <w:r>
-              <w:rPr>
-                <w:rFonts w:asciiTheme="minorHAnsi" w:hAnsiTheme="minorHAnsi" w:cstheme="minorHAnsi"/>
-              </w:rPr>
-              <w:t>5</w:t>
+              <w:t>X5</w:t>
             </w:r>
           </w:p>
         </w:tc>
@@ -1543,12 +1596,14 @@
                 <w:rFonts w:asciiTheme="minorHAnsi" w:hAnsiTheme="minorHAnsi" w:cstheme="minorHAnsi"/>
               </w:rPr>
             </w:pPr>
+            <w:proofErr w:type="spellStart"/>
             <w:r>
               <w:rPr>
                 <w:rFonts w:asciiTheme="minorHAnsi" w:hAnsiTheme="minorHAnsi" w:cstheme="minorHAnsi"/>
               </w:rPr>
               <w:t>infrastructureMaintance</w:t>
             </w:r>
+            <w:proofErr w:type="spellEnd"/>
           </w:p>
         </w:tc>
         <w:tc>
@@ -1616,13 +1671,7 @@
               <w:rPr>
                 <w:rFonts w:asciiTheme="minorHAnsi" w:hAnsiTheme="minorHAnsi" w:cstheme="minorHAnsi"/>
               </w:rPr>
-              <w:t>X</w:t>
-            </w:r>
-            <w:r>
-              <w:rPr>
-                <w:rFonts w:asciiTheme="minorHAnsi" w:hAnsiTheme="minorHAnsi" w:cstheme="minorHAnsi"/>
-              </w:rPr>
-              <w:t>6</w:t>
+              <w:t>X6</w:t>
             </w:r>
           </w:p>
         </w:tc>
@@ -1638,18 +1687,14 @@
                 <w:rFonts w:asciiTheme="minorHAnsi" w:hAnsiTheme="minorHAnsi" w:cstheme="minorHAnsi"/>
               </w:rPr>
             </w:pPr>
+            <w:proofErr w:type="spellStart"/>
             <w:r>
               <w:rPr>
                 <w:rFonts w:asciiTheme="minorHAnsi" w:hAnsiTheme="minorHAnsi" w:cstheme="minorHAnsi"/>
               </w:rPr>
-              <w:t>events</w:t>
+              <w:t>eventsAvailability</w:t>
             </w:r>
-            <w:r>
-              <w:rPr>
-                <w:rFonts w:asciiTheme="minorHAnsi" w:hAnsiTheme="minorHAnsi" w:cstheme="minorHAnsi"/>
-              </w:rPr>
-              <w:t>Availability</w:t>
-            </w:r>
+            <w:proofErr w:type="spellEnd"/>
           </w:p>
         </w:tc>
         <w:tc>
@@ -1712,26 +1757,1278 @@
         <w:rPr>
           <w:color w:val="auto"/>
         </w:rPr>
-        <w:t>Analiza wstępna (wizualna)</w:t>
-      </w:r>
-      <w:r>
-        <w:rPr>
-          <w:color w:val="auto"/>
-        </w:rPr>
-        <w:t xml:space="preserve"> zbioru</w:t>
+        <w:lastRenderedPageBreak/>
+        <w:t>Analiza wstępna (wizualna) zbioru</w:t>
+      </w:r>
+    </w:p>
+    <w:p>
+      <w:pPr>
+        <w:keepNext/>
+        <w:jc w:val="center"/>
+      </w:pPr>
+      <w:r>
+        <w:rPr>
+          <w:noProof/>
+        </w:rPr>
+        <w:drawing>
+          <wp:inline distT="0" distB="0" distL="0" distR="0" wp14:anchorId="2975E2C2" wp14:editId="5F815445">
+            <wp:extent cx="4265933" cy="3467100"/>
+            <wp:effectExtent l="0" t="0" r="1270" b="0"/>
+            <wp:docPr id="1" name="Obraz 1"/>
+            <wp:cNvGraphicFramePr>
+              <a:graphicFrameLocks xmlns:a="http://schemas.openxmlformats.org/drawingml/2006/main" noChangeAspect="1"/>
+            </wp:cNvGraphicFramePr>
+            <a:graphic xmlns:a="http://schemas.openxmlformats.org/drawingml/2006/main">
+              <a:graphicData uri="http://schemas.openxmlformats.org/drawingml/2006/picture">
+                <pic:pic xmlns:pic="http://schemas.openxmlformats.org/drawingml/2006/picture">
+                  <pic:nvPicPr>
+                    <pic:cNvPr id="1" name="Obraz 1"/>
+                    <pic:cNvPicPr/>
+                  </pic:nvPicPr>
+                  <pic:blipFill>
+                    <a:blip r:embed="rId9">
+                      <a:extLst>
+                        <a:ext uri="{28A0092B-C50C-407E-A947-70E740481C1C}">
+                          <a14:useLocalDpi xmlns:a14="http://schemas.microsoft.com/office/drawing/2010/main" val="0"/>
+                        </a:ext>
+                      </a:extLst>
+                    </a:blip>
+                    <a:stretch>
+                      <a:fillRect/>
+                    </a:stretch>
+                  </pic:blipFill>
+                  <pic:spPr>
+                    <a:xfrm>
+                      <a:off x="0" y="0"/>
+                      <a:ext cx="4274433" cy="3474008"/>
+                    </a:xfrm>
+                    <a:prstGeom prst="rect">
+                      <a:avLst/>
+                    </a:prstGeom>
+                  </pic:spPr>
+                </pic:pic>
+              </a:graphicData>
+            </a:graphic>
+          </wp:inline>
+        </w:drawing>
+      </w:r>
+    </w:p>
+    <w:p>
+      <w:pPr>
+        <w:pStyle w:val="Legenda"/>
+        <w:jc w:val="center"/>
+        <w:rPr>
+          <w:noProof/>
+          <w:color w:val="auto"/>
+        </w:rPr>
+      </w:pPr>
+      <w:r>
+        <w:rPr>
+          <w:color w:val="auto"/>
+        </w:rPr>
+        <w:t xml:space="preserve">Rysunek </w:t>
+      </w:r>
+      <w:r>
+        <w:rPr>
+          <w:color w:val="auto"/>
+        </w:rPr>
+        <w:fldChar w:fldCharType="begin"/>
+      </w:r>
+      <w:r>
+        <w:rPr>
+          <w:color w:val="auto"/>
+        </w:rPr>
+        <w:instrText xml:space="preserve"> SEQ Rysunek \* ARABIC </w:instrText>
+      </w:r>
+      <w:r>
+        <w:rPr>
+          <w:color w:val="auto"/>
+        </w:rPr>
+        <w:fldChar w:fldCharType="separate"/>
+      </w:r>
+      <w:r>
+        <w:rPr>
+          <w:noProof/>
+          <w:color w:val="auto"/>
+        </w:rPr>
+        <w:t>1</w:t>
+      </w:r>
+      <w:r>
+        <w:rPr>
+          <w:color w:val="auto"/>
+        </w:rPr>
+        <w:fldChar w:fldCharType="end"/>
+      </w:r>
+      <w:r>
+        <w:rPr>
+          <w:color w:val="auto"/>
+        </w:rPr>
+        <w:t xml:space="preserve"> Wykres zależności </w:t>
+      </w:r>
+      <w:proofErr w:type="spellStart"/>
+      <w:r>
+        <w:rPr>
+          <w:color w:val="auto"/>
+        </w:rPr>
+        <w:t>rate</w:t>
+      </w:r>
+      <w:proofErr w:type="spellEnd"/>
+      <w:r>
+        <w:rPr>
+          <w:color w:val="auto"/>
+        </w:rPr>
+        <w:t xml:space="preserve"> od </w:t>
+      </w:r>
+      <w:proofErr w:type="spellStart"/>
+      <w:r>
+        <w:rPr>
+          <w:color w:val="auto"/>
+        </w:rPr>
+        <w:t>policeTrust</w:t>
+      </w:r>
+      <w:proofErr w:type="spellEnd"/>
+      <w:r>
+        <w:rPr>
+          <w:noProof/>
+          <w:color w:val="auto"/>
+        </w:rPr>
+        <w:t>. Z wykresu wynika, że wraz ze wzrostem policeTrust wzrasta również rate.</w:t>
+      </w:r>
+    </w:p>
+    <w:p>
+      <w:pPr>
+        <w:keepNext/>
+        <w:jc w:val="center"/>
+      </w:pPr>
+      <w:r>
+        <w:rPr>
+          <w:noProof/>
+        </w:rPr>
+        <w:drawing>
+          <wp:inline distT="0" distB="0" distL="0" distR="0" wp14:anchorId="14776376" wp14:editId="21724D81">
+            <wp:extent cx="4406568" cy="3581400"/>
+            <wp:effectExtent l="0" t="0" r="0" b="0"/>
+            <wp:docPr id="2" name="Obraz 2"/>
+            <wp:cNvGraphicFramePr>
+              <a:graphicFrameLocks xmlns:a="http://schemas.openxmlformats.org/drawingml/2006/main" noChangeAspect="1"/>
+            </wp:cNvGraphicFramePr>
+            <a:graphic xmlns:a="http://schemas.openxmlformats.org/drawingml/2006/main">
+              <a:graphicData uri="http://schemas.openxmlformats.org/drawingml/2006/picture">
+                <pic:pic xmlns:pic="http://schemas.openxmlformats.org/drawingml/2006/picture">
+                  <pic:nvPicPr>
+                    <pic:cNvPr id="2" name="Obraz 2"/>
+                    <pic:cNvPicPr/>
+                  </pic:nvPicPr>
+                  <pic:blipFill>
+                    <a:blip r:embed="rId10">
+                      <a:extLst>
+                        <a:ext uri="{28A0092B-C50C-407E-A947-70E740481C1C}">
+                          <a14:useLocalDpi xmlns:a14="http://schemas.microsoft.com/office/drawing/2010/main" val="0"/>
+                        </a:ext>
+                      </a:extLst>
+                    </a:blip>
+                    <a:stretch>
+                      <a:fillRect/>
+                    </a:stretch>
+                  </pic:blipFill>
+                  <pic:spPr>
+                    <a:xfrm>
+                      <a:off x="0" y="0"/>
+                      <a:ext cx="4410201" cy="3584352"/>
+                    </a:xfrm>
+                    <a:prstGeom prst="rect">
+                      <a:avLst/>
+                    </a:prstGeom>
+                  </pic:spPr>
+                </pic:pic>
+              </a:graphicData>
+            </a:graphic>
+          </wp:inline>
+        </w:drawing>
+      </w:r>
+    </w:p>
+    <w:p>
+      <w:pPr>
+        <w:pStyle w:val="Legenda"/>
+        <w:jc w:val="center"/>
+        <w:rPr>
+          <w:color w:val="auto"/>
+        </w:rPr>
+      </w:pPr>
+      <w:r>
+        <w:rPr>
+          <w:color w:val="auto"/>
+        </w:rPr>
+        <w:t xml:space="preserve">Rysunek </w:t>
+      </w:r>
+      <w:r>
+        <w:rPr>
+          <w:color w:val="auto"/>
+        </w:rPr>
+        <w:fldChar w:fldCharType="begin"/>
+      </w:r>
+      <w:r>
+        <w:rPr>
+          <w:color w:val="auto"/>
+        </w:rPr>
+        <w:instrText xml:space="preserve"> SEQ Rysunek \* ARABIC </w:instrText>
+      </w:r>
+      <w:r>
+        <w:rPr>
+          <w:color w:val="auto"/>
+        </w:rPr>
+        <w:fldChar w:fldCharType="separate"/>
+      </w:r>
+      <w:r>
+        <w:rPr>
+          <w:noProof/>
+          <w:color w:val="auto"/>
+        </w:rPr>
+        <w:t>2</w:t>
+      </w:r>
+      <w:r>
+        <w:rPr>
+          <w:color w:val="auto"/>
+        </w:rPr>
+        <w:fldChar w:fldCharType="end"/>
+      </w:r>
+      <w:r>
+        <w:rPr>
+          <w:color w:val="auto"/>
+        </w:rPr>
+        <w:t xml:space="preserve"> Wykres zależności </w:t>
+      </w:r>
+      <w:proofErr w:type="spellStart"/>
+      <w:r>
+        <w:rPr>
+          <w:color w:val="auto"/>
+        </w:rPr>
+        <w:t>rate</w:t>
+      </w:r>
+      <w:proofErr w:type="spellEnd"/>
+      <w:r>
+        <w:rPr>
+          <w:color w:val="auto"/>
+        </w:rPr>
+        <w:t xml:space="preserve"> od </w:t>
+      </w:r>
+      <w:proofErr w:type="spellStart"/>
+      <w:r>
+        <w:rPr>
+          <w:color w:val="auto"/>
+        </w:rPr>
+        <w:t>schoolQuality</w:t>
+      </w:r>
+      <w:proofErr w:type="spellEnd"/>
+      <w:r>
+        <w:rPr>
+          <w:color w:val="auto"/>
+        </w:rPr>
+        <w:t xml:space="preserve">. Z wykresu wynika, że wraz ze wzrostem </w:t>
+      </w:r>
+      <w:proofErr w:type="spellStart"/>
+      <w:r>
+        <w:rPr>
+          <w:color w:val="auto"/>
+        </w:rPr>
+        <w:t>schoolQuality</w:t>
+      </w:r>
+      <w:proofErr w:type="spellEnd"/>
+      <w:r>
+        <w:rPr>
+          <w:color w:val="auto"/>
+        </w:rPr>
+        <w:t xml:space="preserve"> wzrasta również </w:t>
+      </w:r>
+      <w:proofErr w:type="spellStart"/>
+      <w:r>
+        <w:rPr>
+          <w:color w:val="auto"/>
+        </w:rPr>
+        <w:t>rate</w:t>
+      </w:r>
+      <w:proofErr w:type="spellEnd"/>
+      <w:r>
+        <w:rPr>
+          <w:color w:val="auto"/>
+        </w:rPr>
+        <w:t>.</w:t>
+      </w:r>
+    </w:p>
+    <w:p>
+      <w:pPr>
+        <w:keepNext/>
+        <w:jc w:val="center"/>
+      </w:pPr>
+      <w:r>
+        <w:rPr>
+          <w:noProof/>
+        </w:rPr>
+        <w:lastRenderedPageBreak/>
+        <w:drawing>
+          <wp:inline distT="0" distB="0" distL="0" distR="0" wp14:anchorId="1E33783D" wp14:editId="0CC0402C">
+            <wp:extent cx="4220210" cy="3429940"/>
+            <wp:effectExtent l="0" t="0" r="8890" b="0"/>
+            <wp:docPr id="3" name="Obraz 3"/>
+            <wp:cNvGraphicFramePr>
+              <a:graphicFrameLocks xmlns:a="http://schemas.openxmlformats.org/drawingml/2006/main" noChangeAspect="1"/>
+            </wp:cNvGraphicFramePr>
+            <a:graphic xmlns:a="http://schemas.openxmlformats.org/drawingml/2006/main">
+              <a:graphicData uri="http://schemas.openxmlformats.org/drawingml/2006/picture">
+                <pic:pic xmlns:pic="http://schemas.openxmlformats.org/drawingml/2006/picture">
+                  <pic:nvPicPr>
+                    <pic:cNvPr id="3" name="Obraz 3"/>
+                    <pic:cNvPicPr/>
+                  </pic:nvPicPr>
+                  <pic:blipFill>
+                    <a:blip r:embed="rId11">
+                      <a:extLst>
+                        <a:ext uri="{28A0092B-C50C-407E-A947-70E740481C1C}">
+                          <a14:useLocalDpi xmlns:a14="http://schemas.microsoft.com/office/drawing/2010/main" val="0"/>
+                        </a:ext>
+                      </a:extLst>
+                    </a:blip>
+                    <a:stretch>
+                      <a:fillRect/>
+                    </a:stretch>
+                  </pic:blipFill>
+                  <pic:spPr>
+                    <a:xfrm>
+                      <a:off x="0" y="0"/>
+                      <a:ext cx="4225457" cy="3434204"/>
+                    </a:xfrm>
+                    <a:prstGeom prst="rect">
+                      <a:avLst/>
+                    </a:prstGeom>
+                  </pic:spPr>
+                </pic:pic>
+              </a:graphicData>
+            </a:graphic>
+          </wp:inline>
+        </w:drawing>
+      </w:r>
+    </w:p>
+    <w:p>
+      <w:pPr>
+        <w:pStyle w:val="Legenda"/>
+        <w:jc w:val="center"/>
+        <w:rPr>
+          <w:color w:val="auto"/>
+        </w:rPr>
+      </w:pPr>
+      <w:r>
+        <w:rPr>
+          <w:color w:val="auto"/>
+        </w:rPr>
+        <w:t xml:space="preserve">Rysunek </w:t>
+      </w:r>
+      <w:r>
+        <w:rPr>
+          <w:color w:val="auto"/>
+        </w:rPr>
+        <w:fldChar w:fldCharType="begin"/>
+      </w:r>
+      <w:r>
+        <w:rPr>
+          <w:color w:val="auto"/>
+        </w:rPr>
+        <w:instrText xml:space="preserve"> SEQ Rysunek \* ARABIC </w:instrText>
+      </w:r>
+      <w:r>
+        <w:rPr>
+          <w:color w:val="auto"/>
+        </w:rPr>
+        <w:fldChar w:fldCharType="separate"/>
+      </w:r>
+      <w:r>
+        <w:rPr>
+          <w:noProof/>
+          <w:color w:val="auto"/>
+        </w:rPr>
+        <w:t>3</w:t>
+      </w:r>
+      <w:r>
+        <w:rPr>
+          <w:color w:val="auto"/>
+        </w:rPr>
+        <w:fldChar w:fldCharType="end"/>
+      </w:r>
+      <w:r>
+        <w:rPr>
+          <w:color w:val="auto"/>
+        </w:rPr>
+        <w:t xml:space="preserve"> Wykres zależności </w:t>
+      </w:r>
+      <w:proofErr w:type="spellStart"/>
+      <w:r>
+        <w:rPr>
+          <w:color w:val="auto"/>
+        </w:rPr>
+        <w:t>rate</w:t>
+      </w:r>
+      <w:proofErr w:type="spellEnd"/>
+      <w:r>
+        <w:rPr>
+          <w:color w:val="auto"/>
+        </w:rPr>
+        <w:t xml:space="preserve"> od </w:t>
+      </w:r>
+      <w:proofErr w:type="spellStart"/>
+      <w:r>
+        <w:rPr>
+          <w:color w:val="auto"/>
+        </w:rPr>
+        <w:t>housingCost</w:t>
+      </w:r>
+      <w:proofErr w:type="spellEnd"/>
+      <w:r>
+        <w:rPr>
+          <w:color w:val="auto"/>
+        </w:rPr>
+        <w:t xml:space="preserve">. Z wykresu wynika, że </w:t>
+      </w:r>
+      <w:proofErr w:type="spellStart"/>
+      <w:r>
+        <w:rPr>
+          <w:color w:val="auto"/>
+        </w:rPr>
+        <w:t>housingCost</w:t>
+      </w:r>
+      <w:proofErr w:type="spellEnd"/>
+      <w:r>
+        <w:rPr>
+          <w:color w:val="auto"/>
+        </w:rPr>
+        <w:t xml:space="preserve"> nie wpływał na </w:t>
+      </w:r>
+      <w:proofErr w:type="spellStart"/>
+      <w:r>
+        <w:rPr>
+          <w:color w:val="auto"/>
+        </w:rPr>
+        <w:t>rate</w:t>
+      </w:r>
+      <w:proofErr w:type="spellEnd"/>
+      <w:r>
+        <w:rPr>
+          <w:color w:val="auto"/>
+        </w:rPr>
+        <w:t>.</w:t>
       </w:r>
     </w:p>
     <w:p/>
     <w:p>
       <w:pPr>
-        <w:jc w:val="both"/>
+        <w:keepNext/>
+        <w:jc w:val="center"/>
+      </w:pPr>
+      <w:r>
         <w:rPr>
           <w:rFonts w:asciiTheme="minorHAnsi" w:hAnsiTheme="minorHAnsi" w:cstheme="minorHAnsi"/>
-        </w:rPr>
-      </w:pPr>
+          <w:noProof/>
+        </w:rPr>
+        <w:drawing>
+          <wp:inline distT="0" distB="0" distL="0" distR="0" wp14:anchorId="781DC07A" wp14:editId="4323B5EA">
+            <wp:extent cx="4934639" cy="4010585"/>
+            <wp:effectExtent l="0" t="0" r="0" b="9525"/>
+            <wp:docPr id="5" name="Obraz 5"/>
+            <wp:cNvGraphicFramePr>
+              <a:graphicFrameLocks xmlns:a="http://schemas.openxmlformats.org/drawingml/2006/main" noChangeAspect="1"/>
+            </wp:cNvGraphicFramePr>
+            <a:graphic xmlns:a="http://schemas.openxmlformats.org/drawingml/2006/main">
+              <a:graphicData uri="http://schemas.openxmlformats.org/drawingml/2006/picture">
+                <pic:pic xmlns:pic="http://schemas.openxmlformats.org/drawingml/2006/picture">
+                  <pic:nvPicPr>
+                    <pic:cNvPr id="5" name="Obraz 5"/>
+                    <pic:cNvPicPr/>
+                  </pic:nvPicPr>
+                  <pic:blipFill>
+                    <a:blip r:embed="rId12">
+                      <a:extLst>
+                        <a:ext uri="{28A0092B-C50C-407E-A947-70E740481C1C}">
+                          <a14:useLocalDpi xmlns:a14="http://schemas.microsoft.com/office/drawing/2010/main" val="0"/>
+                        </a:ext>
+                      </a:extLst>
+                    </a:blip>
+                    <a:stretch>
+                      <a:fillRect/>
+                    </a:stretch>
+                  </pic:blipFill>
+                  <pic:spPr>
+                    <a:xfrm>
+                      <a:off x="0" y="0"/>
+                      <a:ext cx="4934639" cy="4010585"/>
+                    </a:xfrm>
+                    <a:prstGeom prst="rect">
+                      <a:avLst/>
+                    </a:prstGeom>
+                  </pic:spPr>
+                </pic:pic>
+              </a:graphicData>
+            </a:graphic>
+          </wp:inline>
+        </w:drawing>
+      </w:r>
     </w:p>
+    <w:p>
+      <w:pPr>
+        <w:pStyle w:val="Legenda"/>
+        <w:jc w:val="center"/>
+        <w:rPr>
+          <w:color w:val="auto"/>
+        </w:rPr>
+      </w:pPr>
+      <w:r>
+        <w:rPr>
+          <w:color w:val="auto"/>
+        </w:rPr>
+        <w:t xml:space="preserve">Rysunek </w:t>
+      </w:r>
+      <w:r>
+        <w:rPr>
+          <w:color w:val="auto"/>
+        </w:rPr>
+        <w:fldChar w:fldCharType="begin"/>
+      </w:r>
+      <w:r>
+        <w:rPr>
+          <w:color w:val="auto"/>
+        </w:rPr>
+        <w:instrText xml:space="preserve"> SEQ Rysunek \* ARABIC </w:instrText>
+      </w:r>
+      <w:r>
+        <w:rPr>
+          <w:color w:val="auto"/>
+        </w:rPr>
+        <w:fldChar w:fldCharType="separate"/>
+      </w:r>
+      <w:r>
+        <w:rPr>
+          <w:noProof/>
+          <w:color w:val="auto"/>
+        </w:rPr>
+        <w:t>4</w:t>
+      </w:r>
+      <w:r>
+        <w:rPr>
+          <w:color w:val="auto"/>
+        </w:rPr>
+        <w:fldChar w:fldCharType="end"/>
+      </w:r>
+      <w:r>
+        <w:rPr>
+          <w:color w:val="auto"/>
+        </w:rPr>
+        <w:t xml:space="preserve"> Korelacja zmiennych. Z rysunku wynika, że zmienne nie są ze sobą si</w:t>
+      </w:r>
+      <w:r>
+        <w:rPr>
+          <w:color w:val="auto"/>
+        </w:rPr>
+        <w:t>l</w:t>
+      </w:r>
+      <w:r>
+        <w:rPr>
+          <w:color w:val="auto"/>
+        </w:rPr>
+        <w:t xml:space="preserve">nie skorelowane. Najsilniej skorelowane ze zmienną objaśnianą jest </w:t>
+      </w:r>
+      <w:proofErr w:type="spellStart"/>
+      <w:r>
+        <w:rPr>
+          <w:color w:val="auto"/>
+        </w:rPr>
+        <w:t>cityServiceInfoAvailibility</w:t>
+      </w:r>
+      <w:proofErr w:type="spellEnd"/>
+      <w:r>
+        <w:rPr>
+          <w:color w:val="auto"/>
+        </w:rPr>
+        <w:t>.</w:t>
+      </w:r>
+    </w:p>
+    <w:p>
+      <w:pPr>
+        <w:pStyle w:val="Nagwek1"/>
+        <w:numPr>
+          <w:ilvl w:val="0"/>
+          <w:numId w:val="21"/>
+        </w:numPr>
+        <w:rPr>
+          <w:color w:val="auto"/>
+        </w:rPr>
+      </w:pPr>
+      <w:r>
+        <w:rPr>
+          <w:color w:val="auto"/>
+        </w:rPr>
+        <w:lastRenderedPageBreak/>
+        <w:t>Liniowy model regresji</w:t>
+      </w:r>
+    </w:p>
+    <w:p>
+      <w:pPr>
+        <w:keepNext/>
+        <w:jc w:val="center"/>
+      </w:pPr>
+      <w:r>
+        <w:rPr>
+          <w:noProof/>
+        </w:rPr>
+        <w:drawing>
+          <wp:inline distT="0" distB="0" distL="0" distR="0" wp14:anchorId="5C715856" wp14:editId="29EFAD83">
+            <wp:extent cx="5760720" cy="3636645"/>
+            <wp:effectExtent l="0" t="0" r="0" b="1905"/>
+            <wp:docPr id="6" name="Obraz 6"/>
+            <wp:cNvGraphicFramePr>
+              <a:graphicFrameLocks xmlns:a="http://schemas.openxmlformats.org/drawingml/2006/main" noChangeAspect="1"/>
+            </wp:cNvGraphicFramePr>
+            <a:graphic xmlns:a="http://schemas.openxmlformats.org/drawingml/2006/main">
+              <a:graphicData uri="http://schemas.openxmlformats.org/drawingml/2006/picture">
+                <pic:pic xmlns:pic="http://schemas.openxmlformats.org/drawingml/2006/picture">
+                  <pic:nvPicPr>
+                    <pic:cNvPr id="1" name=""/>
+                    <pic:cNvPicPr/>
+                  </pic:nvPicPr>
+                  <pic:blipFill>
+                    <a:blip r:embed="rId13"/>
+                    <a:stretch>
+                      <a:fillRect/>
+                    </a:stretch>
+                  </pic:blipFill>
+                  <pic:spPr>
+                    <a:xfrm>
+                      <a:off x="0" y="0"/>
+                      <a:ext cx="5760720" cy="3636645"/>
+                    </a:xfrm>
+                    <a:prstGeom prst="rect">
+                      <a:avLst/>
+                    </a:prstGeom>
+                  </pic:spPr>
+                </pic:pic>
+              </a:graphicData>
+            </a:graphic>
+          </wp:inline>
+        </w:drawing>
+      </w:r>
+    </w:p>
+    <w:p>
+      <w:pPr>
+        <w:pStyle w:val="Legenda"/>
+        <w:jc w:val="center"/>
+        <w:rPr>
+          <w:color w:val="auto"/>
+        </w:rPr>
+      </w:pPr>
+      <w:r>
+        <w:rPr>
+          <w:color w:val="auto"/>
+        </w:rPr>
+        <w:t xml:space="preserve">Rysunek </w:t>
+      </w:r>
+      <w:r>
+        <w:rPr>
+          <w:color w:val="auto"/>
+        </w:rPr>
+        <w:fldChar w:fldCharType="begin"/>
+      </w:r>
+      <w:r>
+        <w:rPr>
+          <w:color w:val="auto"/>
+        </w:rPr>
+        <w:instrText xml:space="preserve"> SEQ Rysunek \* ARABIC </w:instrText>
+      </w:r>
+      <w:r>
+        <w:rPr>
+          <w:color w:val="auto"/>
+        </w:rPr>
+        <w:fldChar w:fldCharType="separate"/>
+      </w:r>
+      <w:r>
+        <w:rPr>
+          <w:noProof/>
+          <w:color w:val="auto"/>
+        </w:rPr>
+        <w:t>5</w:t>
+      </w:r>
+      <w:r>
+        <w:rPr>
+          <w:color w:val="auto"/>
+        </w:rPr>
+        <w:fldChar w:fldCharType="end"/>
+      </w:r>
+      <w:r>
+        <w:rPr>
+          <w:color w:val="auto"/>
+        </w:rPr>
+        <w:t xml:space="preserve"> </w:t>
+      </w:r>
+      <w:r>
+        <w:rPr>
+          <w:color w:val="auto"/>
+        </w:rPr>
+        <w:t xml:space="preserve">Podsumowanie </w:t>
+      </w:r>
+      <w:r>
+        <w:rPr>
+          <w:color w:val="auto"/>
+        </w:rPr>
+        <w:t>liniowego</w:t>
+      </w:r>
+      <w:r>
+        <w:rPr>
+          <w:color w:val="auto"/>
+        </w:rPr>
+        <w:t xml:space="preserve"> m</w:t>
+      </w:r>
+      <w:r>
+        <w:rPr>
+          <w:color w:val="auto"/>
+        </w:rPr>
+        <w:t>odel</w:t>
+      </w:r>
+      <w:r>
+        <w:rPr>
+          <w:color w:val="auto"/>
+        </w:rPr>
+        <w:t>u</w:t>
+      </w:r>
+      <w:r>
+        <w:rPr>
+          <w:color w:val="auto"/>
+        </w:rPr>
+        <w:t xml:space="preserve"> </w:t>
+      </w:r>
+      <w:r>
+        <w:rPr>
+          <w:color w:val="auto"/>
+        </w:rPr>
+        <w:t>regresji.</w:t>
+      </w:r>
+    </w:p>
+    <w:p>
+      <w:pPr>
+        <w:keepNext/>
+        <w:jc w:val="center"/>
+      </w:pPr>
+      <w:r>
+        <w:rPr>
+          <w:noProof/>
+        </w:rPr>
+        <w:drawing>
+          <wp:inline distT="0" distB="0" distL="0" distR="0" wp14:anchorId="49ACACB3" wp14:editId="75FBB85E">
+            <wp:extent cx="5760720" cy="2981325"/>
+            <wp:effectExtent l="0" t="0" r="0" b="9525"/>
+            <wp:docPr id="7" name="Obraz 7"/>
+            <wp:cNvGraphicFramePr>
+              <a:graphicFrameLocks xmlns:a="http://schemas.openxmlformats.org/drawingml/2006/main" noChangeAspect="1"/>
+            </wp:cNvGraphicFramePr>
+            <a:graphic xmlns:a="http://schemas.openxmlformats.org/drawingml/2006/main">
+              <a:graphicData uri="http://schemas.openxmlformats.org/drawingml/2006/picture">
+                <pic:pic xmlns:pic="http://schemas.openxmlformats.org/drawingml/2006/picture">
+                  <pic:nvPicPr>
+                    <pic:cNvPr id="1" name=""/>
+                    <pic:cNvPicPr/>
+                  </pic:nvPicPr>
+                  <pic:blipFill>
+                    <a:blip r:embed="rId14"/>
+                    <a:stretch>
+                      <a:fillRect/>
+                    </a:stretch>
+                  </pic:blipFill>
+                  <pic:spPr>
+                    <a:xfrm>
+                      <a:off x="0" y="0"/>
+                      <a:ext cx="5760720" cy="2981325"/>
+                    </a:xfrm>
+                    <a:prstGeom prst="rect">
+                      <a:avLst/>
+                    </a:prstGeom>
+                  </pic:spPr>
+                </pic:pic>
+              </a:graphicData>
+            </a:graphic>
+          </wp:inline>
+        </w:drawing>
+      </w:r>
+    </w:p>
+    <w:p>
+      <w:pPr>
+        <w:pStyle w:val="Legenda"/>
+        <w:jc w:val="center"/>
+        <w:rPr>
+          <w:color w:val="auto"/>
+        </w:rPr>
+      </w:pPr>
+      <w:r>
+        <w:rPr>
+          <w:color w:val="auto"/>
+        </w:rPr>
+        <w:t xml:space="preserve">Rysunek </w:t>
+      </w:r>
+      <w:r>
+        <w:rPr>
+          <w:color w:val="auto"/>
+        </w:rPr>
+        <w:fldChar w:fldCharType="begin"/>
+      </w:r>
+      <w:r>
+        <w:rPr>
+          <w:color w:val="auto"/>
+        </w:rPr>
+        <w:instrText xml:space="preserve"> SEQ Rysunek \* ARABIC </w:instrText>
+      </w:r>
+      <w:r>
+        <w:rPr>
+          <w:color w:val="auto"/>
+        </w:rPr>
+        <w:fldChar w:fldCharType="separate"/>
+      </w:r>
+      <w:r>
+        <w:rPr>
+          <w:noProof/>
+          <w:color w:val="auto"/>
+        </w:rPr>
+        <w:t>6</w:t>
+      </w:r>
+      <w:r>
+        <w:rPr>
+          <w:color w:val="auto"/>
+        </w:rPr>
+        <w:fldChar w:fldCharType="end"/>
+      </w:r>
+      <w:r>
+        <w:rPr>
+          <w:color w:val="auto"/>
+        </w:rPr>
+        <w:t xml:space="preserve"> Linowy model regresji po redukcji zmiennych nieistotnych.</w:t>
+      </w:r>
+    </w:p>
+    <w:p>
+      <w:pPr>
+        <w:keepNext/>
+        <w:jc w:val="center"/>
+      </w:pPr>
+      <w:r>
+        <w:rPr>
+          <w:noProof/>
+        </w:rPr>
+        <w:lastRenderedPageBreak/>
+        <w:drawing>
+          <wp:inline distT="0" distB="0" distL="0" distR="0" wp14:anchorId="401FE3FB" wp14:editId="2279FA8A">
+            <wp:extent cx="4752381" cy="2638095"/>
+            <wp:effectExtent l="0" t="0" r="0" b="0"/>
+            <wp:docPr id="8" name="Obraz 8"/>
+            <wp:cNvGraphicFramePr>
+              <a:graphicFrameLocks xmlns:a="http://schemas.openxmlformats.org/drawingml/2006/main" noChangeAspect="1"/>
+            </wp:cNvGraphicFramePr>
+            <a:graphic xmlns:a="http://schemas.openxmlformats.org/drawingml/2006/main">
+              <a:graphicData uri="http://schemas.openxmlformats.org/drawingml/2006/picture">
+                <pic:pic xmlns:pic="http://schemas.openxmlformats.org/drawingml/2006/picture">
+                  <pic:nvPicPr>
+                    <pic:cNvPr id="1" name=""/>
+                    <pic:cNvPicPr/>
+                  </pic:nvPicPr>
+                  <pic:blipFill>
+                    <a:blip r:embed="rId15"/>
+                    <a:stretch>
+                      <a:fillRect/>
+                    </a:stretch>
+                  </pic:blipFill>
+                  <pic:spPr>
+                    <a:xfrm>
+                      <a:off x="0" y="0"/>
+                      <a:ext cx="4752381" cy="2638095"/>
+                    </a:xfrm>
+                    <a:prstGeom prst="rect">
+                      <a:avLst/>
+                    </a:prstGeom>
+                  </pic:spPr>
+                </pic:pic>
+              </a:graphicData>
+            </a:graphic>
+          </wp:inline>
+        </w:drawing>
+      </w:r>
+    </w:p>
+    <w:p>
+      <w:pPr>
+        <w:pStyle w:val="Legenda"/>
+        <w:jc w:val="center"/>
+        <w:rPr>
+          <w:color w:val="auto"/>
+        </w:rPr>
+      </w:pPr>
+      <w:r>
+        <w:rPr>
+          <w:color w:val="auto"/>
+        </w:rPr>
+        <w:t xml:space="preserve">Rysunek </w:t>
+      </w:r>
+      <w:r>
+        <w:rPr>
+          <w:color w:val="auto"/>
+        </w:rPr>
+        <w:fldChar w:fldCharType="begin"/>
+      </w:r>
+      <w:r>
+        <w:rPr>
+          <w:color w:val="auto"/>
+        </w:rPr>
+        <w:instrText xml:space="preserve"> SEQ Rysunek \* ARABIC </w:instrText>
+      </w:r>
+      <w:r>
+        <w:rPr>
+          <w:color w:val="auto"/>
+        </w:rPr>
+        <w:fldChar w:fldCharType="separate"/>
+      </w:r>
+      <w:r>
+        <w:rPr>
+          <w:noProof/>
+          <w:color w:val="auto"/>
+        </w:rPr>
+        <w:t>7</w:t>
+      </w:r>
+      <w:r>
+        <w:rPr>
+          <w:color w:val="auto"/>
+        </w:rPr>
+        <w:fldChar w:fldCharType="end"/>
+      </w:r>
+      <w:r>
+        <w:rPr>
+          <w:color w:val="auto"/>
+        </w:rPr>
+        <w:t xml:space="preserve"> Macierz pomyłek dla modelu regresji liniowej (po redukcji zmiennych nieistotnych).</w:t>
+      </w:r>
+    </w:p>
+    <w:p>
+      <w:pPr>
+        <w:pStyle w:val="Nagwek1"/>
+        <w:numPr>
+          <w:ilvl w:val="0"/>
+          <w:numId w:val="21"/>
+        </w:numPr>
+        <w:rPr>
+          <w:color w:val="auto"/>
+        </w:rPr>
+      </w:pPr>
+      <w:r>
+        <w:rPr>
+          <w:color w:val="auto"/>
+        </w:rPr>
+        <w:t>Sieci neuronowe</w:t>
+      </w:r>
+    </w:p>
+    <w:p/>
+    <w:p/>
+    <w:p>
+      <w:pPr>
+        <w:pStyle w:val="Nagwek1"/>
+        <w:numPr>
+          <w:ilvl w:val="0"/>
+          <w:numId w:val="21"/>
+        </w:numPr>
+        <w:rPr>
+          <w:color w:val="auto"/>
+        </w:rPr>
+      </w:pPr>
+      <w:r>
+        <w:rPr>
+          <w:color w:val="auto"/>
+        </w:rPr>
+        <w:t>Podsumowanie utworzonych modeli</w:t>
+      </w:r>
+    </w:p>
+    <w:tbl>
+      <w:tblPr>
+        <w:tblStyle w:val="Tabela-Siatka"/>
+        <w:tblW w:w="0" w:type="auto"/>
+        <w:jc w:val="center"/>
+        <w:tblLook w:val="04A0" w:firstRow="1" w:lastRow="0" w:firstColumn="1" w:lastColumn="0" w:noHBand="0" w:noVBand="1"/>
+      </w:tblPr>
+      <w:tblGrid>
+        <w:gridCol w:w="2303"/>
+        <w:gridCol w:w="2303"/>
+        <w:gridCol w:w="2303"/>
+        <w:gridCol w:w="2303"/>
+      </w:tblGrid>
+      <w:tr>
+        <w:trPr>
+          <w:jc w:val="center"/>
+        </w:trPr>
+        <w:tc>
+          <w:tcPr>
+            <w:tcW w:w="2303" w:type="dxa"/>
+            <w:shd w:val="clear" w:color="auto" w:fill="BFBFBF" w:themeFill="background1" w:themeFillShade="BF"/>
+          </w:tcPr>
+          <w:p>
+            <w:pPr>
+              <w:jc w:val="center"/>
+              <w:rPr>
+                <w:rFonts w:asciiTheme="minorHAnsi" w:hAnsiTheme="minorHAnsi" w:cstheme="minorHAnsi"/>
+                <w:b/>
+                <w:bCs/>
+              </w:rPr>
+            </w:pPr>
+            <w:r>
+              <w:rPr>
+                <w:rFonts w:asciiTheme="minorHAnsi" w:hAnsiTheme="minorHAnsi" w:cstheme="minorHAnsi"/>
+                <w:b/>
+                <w:bCs/>
+              </w:rPr>
+              <w:t>Model</w:t>
+            </w:r>
+          </w:p>
+        </w:tc>
+        <w:tc>
+          <w:tcPr>
+            <w:tcW w:w="2303" w:type="dxa"/>
+            <w:shd w:val="clear" w:color="auto" w:fill="BFBFBF" w:themeFill="background1" w:themeFillShade="BF"/>
+          </w:tcPr>
+          <w:p>
+            <w:pPr>
+              <w:jc w:val="center"/>
+              <w:rPr>
+                <w:rFonts w:asciiTheme="minorHAnsi" w:hAnsiTheme="minorHAnsi" w:cstheme="minorHAnsi"/>
+                <w:b/>
+                <w:bCs/>
+              </w:rPr>
+            </w:pPr>
+            <w:r>
+              <w:rPr>
+                <w:rFonts w:asciiTheme="minorHAnsi" w:hAnsiTheme="minorHAnsi" w:cstheme="minorHAnsi"/>
+                <w:b/>
+                <w:bCs/>
+              </w:rPr>
+              <w:t>Pakiet</w:t>
+            </w:r>
+          </w:p>
+        </w:tc>
+        <w:tc>
+          <w:tcPr>
+            <w:tcW w:w="2303" w:type="dxa"/>
+            <w:shd w:val="clear" w:color="auto" w:fill="BFBFBF" w:themeFill="background1" w:themeFillShade="BF"/>
+          </w:tcPr>
+          <w:p>
+            <w:pPr>
+              <w:jc w:val="center"/>
+              <w:rPr>
+                <w:rFonts w:asciiTheme="minorHAnsi" w:hAnsiTheme="minorHAnsi" w:cstheme="minorHAnsi"/>
+                <w:b/>
+                <w:bCs/>
+              </w:rPr>
+            </w:pPr>
+            <w:r>
+              <w:rPr>
+                <w:rFonts w:asciiTheme="minorHAnsi" w:hAnsiTheme="minorHAnsi" w:cstheme="minorHAnsi"/>
+                <w:b/>
+                <w:bCs/>
+              </w:rPr>
+              <w:t xml:space="preserve">Współczynnik </w:t>
+            </w:r>
+            <w:proofErr w:type="spellStart"/>
+            <w:r>
+              <w:rPr>
+                <w:rFonts w:asciiTheme="minorHAnsi" w:hAnsiTheme="minorHAnsi" w:cstheme="minorHAnsi"/>
+                <w:b/>
+                <w:bCs/>
+              </w:rPr>
+              <w:t>Accuracy</w:t>
+            </w:r>
+            <w:proofErr w:type="spellEnd"/>
+          </w:p>
+        </w:tc>
+        <w:tc>
+          <w:tcPr>
+            <w:tcW w:w="2303" w:type="dxa"/>
+            <w:shd w:val="clear" w:color="auto" w:fill="BFBFBF" w:themeFill="background1" w:themeFillShade="BF"/>
+          </w:tcPr>
+          <w:p>
+            <w:pPr>
+              <w:jc w:val="center"/>
+              <w:rPr>
+                <w:rFonts w:asciiTheme="minorHAnsi" w:hAnsiTheme="minorHAnsi" w:cstheme="minorHAnsi"/>
+                <w:b/>
+                <w:bCs/>
+              </w:rPr>
+            </w:pPr>
+            <w:r>
+              <w:rPr>
+                <w:rFonts w:asciiTheme="minorHAnsi" w:hAnsiTheme="minorHAnsi" w:cstheme="minorHAnsi"/>
+                <w:b/>
+                <w:bCs/>
+              </w:rPr>
+              <w:t>Uwagi</w:t>
+            </w:r>
+          </w:p>
+        </w:tc>
+      </w:tr>
+      <w:tr>
+        <w:trPr>
+          <w:jc w:val="center"/>
+        </w:trPr>
+        <w:tc>
+          <w:tcPr>
+            <w:tcW w:w="2303" w:type="dxa"/>
+          </w:tcPr>
+          <w:p>
+            <w:pPr>
+              <w:jc w:val="center"/>
+              <w:rPr>
+                <w:rFonts w:asciiTheme="minorHAnsi" w:hAnsiTheme="minorHAnsi" w:cstheme="minorHAnsi"/>
+              </w:rPr>
+            </w:pPr>
+            <w:r>
+              <w:rPr>
+                <w:rFonts w:asciiTheme="minorHAnsi" w:hAnsiTheme="minorHAnsi" w:cstheme="minorHAnsi"/>
+              </w:rPr>
+              <w:t>Regresji liniowej</w:t>
+            </w:r>
+          </w:p>
+        </w:tc>
+        <w:tc>
+          <w:tcPr>
+            <w:tcW w:w="2303" w:type="dxa"/>
+          </w:tcPr>
+          <w:p>
+            <w:pPr>
+              <w:jc w:val="center"/>
+              <w:rPr>
+                <w:rFonts w:asciiTheme="minorHAnsi" w:hAnsiTheme="minorHAnsi" w:cstheme="minorHAnsi"/>
+              </w:rPr>
+            </w:pPr>
+            <w:r>
+              <w:rPr>
+                <w:rFonts w:asciiTheme="minorHAnsi" w:hAnsiTheme="minorHAnsi" w:cstheme="minorHAnsi"/>
+              </w:rPr>
+              <w:t>-</w:t>
+            </w:r>
+          </w:p>
+        </w:tc>
+        <w:tc>
+          <w:tcPr>
+            <w:tcW w:w="2303" w:type="dxa"/>
+          </w:tcPr>
+          <w:p>
+            <w:pPr>
+              <w:jc w:val="center"/>
+              <w:rPr>
+                <w:rFonts w:asciiTheme="minorHAnsi" w:hAnsiTheme="minorHAnsi" w:cstheme="minorHAnsi"/>
+              </w:rPr>
+            </w:pPr>
+            <w:r>
+              <w:rPr>
+                <w:rFonts w:asciiTheme="minorHAnsi" w:hAnsiTheme="minorHAnsi" w:cstheme="minorHAnsi"/>
+              </w:rPr>
+              <w:t>0.6573</w:t>
+            </w:r>
+          </w:p>
+        </w:tc>
+        <w:tc>
+          <w:tcPr>
+            <w:tcW w:w="2303" w:type="dxa"/>
+          </w:tcPr>
+          <w:p>
+            <w:pPr>
+              <w:jc w:val="center"/>
+              <w:rPr>
+                <w:rFonts w:asciiTheme="minorHAnsi" w:hAnsiTheme="minorHAnsi" w:cstheme="minorHAnsi"/>
+              </w:rPr>
+            </w:pPr>
+            <w:r>
+              <w:rPr>
+                <w:rFonts w:asciiTheme="minorHAnsi" w:hAnsiTheme="minorHAnsi" w:cstheme="minorHAnsi"/>
+              </w:rPr>
+              <w:t>Model po redukcji zmiennych nieistotnych przy użyciu algorytmu SVS</w:t>
+            </w:r>
+          </w:p>
+        </w:tc>
+      </w:tr>
+      <w:tr>
+        <w:trPr>
+          <w:jc w:val="center"/>
+        </w:trPr>
+        <w:tc>
+          <w:tcPr>
+            <w:tcW w:w="2303" w:type="dxa"/>
+          </w:tcPr>
+          <w:p>
+            <w:pPr>
+              <w:jc w:val="center"/>
+              <w:rPr>
+                <w:rFonts w:asciiTheme="minorHAnsi" w:hAnsiTheme="minorHAnsi" w:cstheme="minorHAnsi"/>
+              </w:rPr>
+            </w:pPr>
+            <w:r>
+              <w:rPr>
+                <w:rFonts w:asciiTheme="minorHAnsi" w:hAnsiTheme="minorHAnsi" w:cstheme="minorHAnsi"/>
+              </w:rPr>
+              <w:t>Sieci neuronowe</w:t>
+            </w:r>
+          </w:p>
+        </w:tc>
+        <w:tc>
+          <w:tcPr>
+            <w:tcW w:w="2303" w:type="dxa"/>
+          </w:tcPr>
+          <w:p>
+            <w:pPr>
+              <w:jc w:val="center"/>
+              <w:rPr>
+                <w:rFonts w:asciiTheme="minorHAnsi" w:hAnsiTheme="minorHAnsi" w:cstheme="minorHAnsi"/>
+              </w:rPr>
+            </w:pPr>
+            <w:proofErr w:type="spellStart"/>
+            <w:r>
+              <w:rPr>
+                <w:rFonts w:asciiTheme="minorHAnsi" w:hAnsiTheme="minorHAnsi" w:cstheme="minorHAnsi"/>
+              </w:rPr>
+              <w:t>N</w:t>
+            </w:r>
+            <w:r>
+              <w:rPr>
+                <w:rFonts w:asciiTheme="minorHAnsi" w:hAnsiTheme="minorHAnsi" w:cstheme="minorHAnsi"/>
+              </w:rPr>
+              <w:t>euralnet</w:t>
+            </w:r>
+            <w:proofErr w:type="spellEnd"/>
+          </w:p>
+        </w:tc>
+        <w:tc>
+          <w:tcPr>
+            <w:tcW w:w="2303" w:type="dxa"/>
+          </w:tcPr>
+          <w:p>
+            <w:pPr>
+              <w:jc w:val="center"/>
+              <w:rPr>
+                <w:rFonts w:asciiTheme="minorHAnsi" w:hAnsiTheme="minorHAnsi" w:cstheme="minorHAnsi"/>
+              </w:rPr>
+            </w:pPr>
+          </w:p>
+        </w:tc>
+        <w:tc>
+          <w:tcPr>
+            <w:tcW w:w="2303" w:type="dxa"/>
+          </w:tcPr>
+          <w:p>
+            <w:pPr>
+              <w:jc w:val="center"/>
+              <w:rPr>
+                <w:rFonts w:asciiTheme="minorHAnsi" w:hAnsiTheme="minorHAnsi" w:cstheme="minorHAnsi"/>
+              </w:rPr>
+            </w:pPr>
+          </w:p>
+        </w:tc>
+      </w:tr>
+    </w:tbl>
+    <w:p/>
+    <w:p/>
     <w:sectPr>
-      <w:footerReference w:type="default" r:id="rId9"/>
+      <w:footerReference w:type="default" r:id="rId16"/>
       <w:pgSz w:w="11906" w:h="16838"/>
       <w:pgMar w:top="1417" w:right="1417" w:bottom="1417" w:left="1417" w:header="708" w:footer="708" w:gutter="0"/>
       <w:cols w:space="708"/>
@@ -1770,7 +3067,6 @@
         <w:docPartUnique/>
       </w:docPartObj>
     </w:sdtPr>
-    <w:sdtEndPr/>
     <w:sdtContent>
       <w:p>
         <w:pPr>
@@ -4746,6 +6042,98 @@
     </w:lvl>
   </w:abstractNum>
   <w:abstractNum w:abstractNumId="31" w15:restartNumberingAfterBreak="0">
+    <w:nsid w:val="524F58F0"/>
+    <w:multiLevelType w:val="hybridMultilevel"/>
+    <w:tmpl w:val="C598E3F0"/>
+    <w:lvl w:ilvl="0" w:tplc="F928F7F4">
+      <w:start w:val="1"/>
+      <w:numFmt w:val="decimal"/>
+      <w:lvlText w:val="%1."/>
+      <w:lvlJc w:val="left"/>
+      <w:pPr>
+        <w:ind w:left="644" w:hanging="360"/>
+      </w:pPr>
+      <w:rPr>
+        <w:rFonts w:hint="default"/>
+        <w:i w:val="0"/>
+        <w:iCs/>
+        <w:color w:val="auto"/>
+      </w:rPr>
+    </w:lvl>
+    <w:lvl w:ilvl="1" w:tplc="04150019" w:tentative="1">
+      <w:start w:val="1"/>
+      <w:numFmt w:val="lowerLetter"/>
+      <w:lvlText w:val="%2."/>
+      <w:lvlJc w:val="left"/>
+      <w:pPr>
+        <w:ind w:left="1440" w:hanging="360"/>
+      </w:pPr>
+    </w:lvl>
+    <w:lvl w:ilvl="2" w:tplc="0415001B" w:tentative="1">
+      <w:start w:val="1"/>
+      <w:numFmt w:val="lowerRoman"/>
+      <w:lvlText w:val="%3."/>
+      <w:lvlJc w:val="right"/>
+      <w:pPr>
+        <w:ind w:left="2160" w:hanging="180"/>
+      </w:pPr>
+    </w:lvl>
+    <w:lvl w:ilvl="3" w:tplc="0415000F" w:tentative="1">
+      <w:start w:val="1"/>
+      <w:numFmt w:val="decimal"/>
+      <w:lvlText w:val="%4."/>
+      <w:lvlJc w:val="left"/>
+      <w:pPr>
+        <w:ind w:left="2880" w:hanging="360"/>
+      </w:pPr>
+    </w:lvl>
+    <w:lvl w:ilvl="4" w:tplc="04150019" w:tentative="1">
+      <w:start w:val="1"/>
+      <w:numFmt w:val="lowerLetter"/>
+      <w:lvlText w:val="%5."/>
+      <w:lvlJc w:val="left"/>
+      <w:pPr>
+        <w:ind w:left="3600" w:hanging="360"/>
+      </w:pPr>
+    </w:lvl>
+    <w:lvl w:ilvl="5" w:tplc="0415001B" w:tentative="1">
+      <w:start w:val="1"/>
+      <w:numFmt w:val="lowerRoman"/>
+      <w:lvlText w:val="%6."/>
+      <w:lvlJc w:val="right"/>
+      <w:pPr>
+        <w:ind w:left="4320" w:hanging="180"/>
+      </w:pPr>
+    </w:lvl>
+    <w:lvl w:ilvl="6" w:tplc="0415000F" w:tentative="1">
+      <w:start w:val="1"/>
+      <w:numFmt w:val="decimal"/>
+      <w:lvlText w:val="%7."/>
+      <w:lvlJc w:val="left"/>
+      <w:pPr>
+        <w:ind w:left="5040" w:hanging="360"/>
+      </w:pPr>
+    </w:lvl>
+    <w:lvl w:ilvl="7" w:tplc="04150019" w:tentative="1">
+      <w:start w:val="1"/>
+      <w:numFmt w:val="lowerLetter"/>
+      <w:lvlText w:val="%8."/>
+      <w:lvlJc w:val="left"/>
+      <w:pPr>
+        <w:ind w:left="5760" w:hanging="360"/>
+      </w:pPr>
+    </w:lvl>
+    <w:lvl w:ilvl="8" w:tplc="0415001B" w:tentative="1">
+      <w:start w:val="1"/>
+      <w:numFmt w:val="lowerRoman"/>
+      <w:lvlText w:val="%9."/>
+      <w:lvlJc w:val="right"/>
+      <w:pPr>
+        <w:ind w:left="6480" w:hanging="180"/>
+      </w:pPr>
+    </w:lvl>
+  </w:abstractNum>
+  <w:abstractNum w:abstractNumId="32" w15:restartNumberingAfterBreak="0">
     <w:nsid w:val="52CC1F17"/>
     <w:multiLevelType w:val="hybridMultilevel"/>
     <w:tmpl w:val="AB567B3E"/>
@@ -4834,7 +6222,7 @@
       </w:pPr>
     </w:lvl>
   </w:abstractNum>
-  <w:abstractNum w:abstractNumId="32" w15:restartNumberingAfterBreak="0">
+  <w:abstractNum w:abstractNumId="33" w15:restartNumberingAfterBreak="0">
     <w:nsid w:val="54365F94"/>
     <w:multiLevelType w:val="hybridMultilevel"/>
     <w:tmpl w:val="8BF4A9EC"/>
@@ -4923,7 +6311,7 @@
       </w:pPr>
     </w:lvl>
   </w:abstractNum>
-  <w:abstractNum w:abstractNumId="33" w15:restartNumberingAfterBreak="0">
+  <w:abstractNum w:abstractNumId="34" w15:restartNumberingAfterBreak="0">
     <w:nsid w:val="54B037FF"/>
     <w:multiLevelType w:val="hybridMultilevel"/>
     <w:tmpl w:val="AB567B3E"/>
@@ -5012,7 +6400,7 @@
       </w:pPr>
     </w:lvl>
   </w:abstractNum>
-  <w:abstractNum w:abstractNumId="34" w15:restartNumberingAfterBreak="0">
+  <w:abstractNum w:abstractNumId="35" w15:restartNumberingAfterBreak="0">
     <w:nsid w:val="55C64ED4"/>
     <w:multiLevelType w:val="hybridMultilevel"/>
     <w:tmpl w:val="D8141008"/>
@@ -5125,22 +6513,23 @@
       </w:rPr>
     </w:lvl>
   </w:abstractNum>
-  <w:abstractNum w:abstractNumId="35" w15:restartNumberingAfterBreak="0">
+  <w:abstractNum w:abstractNumId="36" w15:restartNumberingAfterBreak="0">
     <w:nsid w:val="58416D9E"/>
     <w:multiLevelType w:val="hybridMultilevel"/>
-    <w:tmpl w:val="2E4EF492"/>
-    <w:lvl w:ilvl="0" w:tplc="4990B17C">
+    <w:tmpl w:val="053C4F4C"/>
+    <w:lvl w:ilvl="0" w:tplc="F928F7F4">
       <w:start w:val="1"/>
       <w:numFmt w:val="decimal"/>
       <w:lvlText w:val="%1."/>
       <w:lvlJc w:val="left"/>
       <w:pPr>
-        <w:ind w:left="720" w:hanging="360"/>
+        <w:ind w:left="644" w:hanging="360"/>
       </w:pPr>
       <w:rPr>
         <w:rFonts w:hint="default"/>
         <w:i w:val="0"/>
         <w:iCs/>
+        <w:color w:val="auto"/>
       </w:rPr>
     </w:lvl>
     <w:lvl w:ilvl="1" w:tplc="04150019" w:tentative="1">
@@ -5216,7 +6605,7 @@
       </w:pPr>
     </w:lvl>
   </w:abstractNum>
-  <w:abstractNum w:abstractNumId="36" w15:restartNumberingAfterBreak="0">
+  <w:abstractNum w:abstractNumId="37" w15:restartNumberingAfterBreak="0">
     <w:nsid w:val="58464682"/>
     <w:multiLevelType w:val="hybridMultilevel"/>
     <w:tmpl w:val="7818CF56"/>
@@ -5329,7 +6718,7 @@
       </w:rPr>
     </w:lvl>
   </w:abstractNum>
-  <w:abstractNum w:abstractNumId="37" w15:restartNumberingAfterBreak="0">
+  <w:abstractNum w:abstractNumId="38" w15:restartNumberingAfterBreak="0">
     <w:nsid w:val="5DE013D2"/>
     <w:multiLevelType w:val="hybridMultilevel"/>
     <w:tmpl w:val="9FDC38A8"/>
@@ -5418,7 +6807,7 @@
       </w:pPr>
     </w:lvl>
   </w:abstractNum>
-  <w:abstractNum w:abstractNumId="38" w15:restartNumberingAfterBreak="0">
+  <w:abstractNum w:abstractNumId="39" w15:restartNumberingAfterBreak="0">
     <w:nsid w:val="5F2B35B2"/>
     <w:multiLevelType w:val="hybridMultilevel"/>
     <w:tmpl w:val="0862E678"/>
@@ -5507,7 +6896,99 @@
       </w:pPr>
     </w:lvl>
   </w:abstractNum>
-  <w:abstractNum w:abstractNumId="39" w15:restartNumberingAfterBreak="0">
+  <w:abstractNum w:abstractNumId="40" w15:restartNumberingAfterBreak="0">
+    <w:nsid w:val="67E3317F"/>
+    <w:multiLevelType w:val="hybridMultilevel"/>
+    <w:tmpl w:val="C598E3F0"/>
+    <w:lvl w:ilvl="0" w:tplc="F928F7F4">
+      <w:start w:val="1"/>
+      <w:numFmt w:val="decimal"/>
+      <w:lvlText w:val="%1."/>
+      <w:lvlJc w:val="left"/>
+      <w:pPr>
+        <w:ind w:left="644" w:hanging="360"/>
+      </w:pPr>
+      <w:rPr>
+        <w:rFonts w:hint="default"/>
+        <w:i w:val="0"/>
+        <w:iCs/>
+        <w:color w:val="auto"/>
+      </w:rPr>
+    </w:lvl>
+    <w:lvl w:ilvl="1" w:tplc="04150019" w:tentative="1">
+      <w:start w:val="1"/>
+      <w:numFmt w:val="lowerLetter"/>
+      <w:lvlText w:val="%2."/>
+      <w:lvlJc w:val="left"/>
+      <w:pPr>
+        <w:ind w:left="1440" w:hanging="360"/>
+      </w:pPr>
+    </w:lvl>
+    <w:lvl w:ilvl="2" w:tplc="0415001B" w:tentative="1">
+      <w:start w:val="1"/>
+      <w:numFmt w:val="lowerRoman"/>
+      <w:lvlText w:val="%3."/>
+      <w:lvlJc w:val="right"/>
+      <w:pPr>
+        <w:ind w:left="2160" w:hanging="180"/>
+      </w:pPr>
+    </w:lvl>
+    <w:lvl w:ilvl="3" w:tplc="0415000F" w:tentative="1">
+      <w:start w:val="1"/>
+      <w:numFmt w:val="decimal"/>
+      <w:lvlText w:val="%4."/>
+      <w:lvlJc w:val="left"/>
+      <w:pPr>
+        <w:ind w:left="2880" w:hanging="360"/>
+      </w:pPr>
+    </w:lvl>
+    <w:lvl w:ilvl="4" w:tplc="04150019" w:tentative="1">
+      <w:start w:val="1"/>
+      <w:numFmt w:val="lowerLetter"/>
+      <w:lvlText w:val="%5."/>
+      <w:lvlJc w:val="left"/>
+      <w:pPr>
+        <w:ind w:left="3600" w:hanging="360"/>
+      </w:pPr>
+    </w:lvl>
+    <w:lvl w:ilvl="5" w:tplc="0415001B" w:tentative="1">
+      <w:start w:val="1"/>
+      <w:numFmt w:val="lowerRoman"/>
+      <w:lvlText w:val="%6."/>
+      <w:lvlJc w:val="right"/>
+      <w:pPr>
+        <w:ind w:left="4320" w:hanging="180"/>
+      </w:pPr>
+    </w:lvl>
+    <w:lvl w:ilvl="6" w:tplc="0415000F" w:tentative="1">
+      <w:start w:val="1"/>
+      <w:numFmt w:val="decimal"/>
+      <w:lvlText w:val="%7."/>
+      <w:lvlJc w:val="left"/>
+      <w:pPr>
+        <w:ind w:left="5040" w:hanging="360"/>
+      </w:pPr>
+    </w:lvl>
+    <w:lvl w:ilvl="7" w:tplc="04150019" w:tentative="1">
+      <w:start w:val="1"/>
+      <w:numFmt w:val="lowerLetter"/>
+      <w:lvlText w:val="%8."/>
+      <w:lvlJc w:val="left"/>
+      <w:pPr>
+        <w:ind w:left="5760" w:hanging="360"/>
+      </w:pPr>
+    </w:lvl>
+    <w:lvl w:ilvl="8" w:tplc="0415001B" w:tentative="1">
+      <w:start w:val="1"/>
+      <w:numFmt w:val="lowerRoman"/>
+      <w:lvlText w:val="%9."/>
+      <w:lvlJc w:val="right"/>
+      <w:pPr>
+        <w:ind w:left="6480" w:hanging="180"/>
+      </w:pPr>
+    </w:lvl>
+  </w:abstractNum>
+  <w:abstractNum w:abstractNumId="41" w15:restartNumberingAfterBreak="0">
     <w:nsid w:val="6B11298D"/>
     <w:multiLevelType w:val="hybridMultilevel"/>
     <w:tmpl w:val="9FDC38A8"/>
@@ -5596,7 +7077,7 @@
       </w:pPr>
     </w:lvl>
   </w:abstractNum>
-  <w:abstractNum w:abstractNumId="40" w15:restartNumberingAfterBreak="0">
+  <w:abstractNum w:abstractNumId="42" w15:restartNumberingAfterBreak="0">
     <w:nsid w:val="6CE272CE"/>
     <w:multiLevelType w:val="hybridMultilevel"/>
     <w:tmpl w:val="AB567B3E"/>
@@ -5685,7 +7166,98 @@
       </w:pPr>
     </w:lvl>
   </w:abstractNum>
-  <w:abstractNum w:abstractNumId="41" w15:restartNumberingAfterBreak="0">
+  <w:abstractNum w:abstractNumId="43" w15:restartNumberingAfterBreak="0">
+    <w:nsid w:val="71C90EB8"/>
+    <w:multiLevelType w:val="hybridMultilevel"/>
+    <w:tmpl w:val="2E4EF492"/>
+    <w:lvl w:ilvl="0" w:tplc="4990B17C">
+      <w:start w:val="1"/>
+      <w:numFmt w:val="decimal"/>
+      <w:lvlText w:val="%1."/>
+      <w:lvlJc w:val="left"/>
+      <w:pPr>
+        <w:ind w:left="720" w:hanging="360"/>
+      </w:pPr>
+      <w:rPr>
+        <w:rFonts w:hint="default"/>
+        <w:i w:val="0"/>
+        <w:iCs/>
+      </w:rPr>
+    </w:lvl>
+    <w:lvl w:ilvl="1" w:tplc="04150019" w:tentative="1">
+      <w:start w:val="1"/>
+      <w:numFmt w:val="lowerLetter"/>
+      <w:lvlText w:val="%2."/>
+      <w:lvlJc w:val="left"/>
+      <w:pPr>
+        <w:ind w:left="1440" w:hanging="360"/>
+      </w:pPr>
+    </w:lvl>
+    <w:lvl w:ilvl="2" w:tplc="0415001B" w:tentative="1">
+      <w:start w:val="1"/>
+      <w:numFmt w:val="lowerRoman"/>
+      <w:lvlText w:val="%3."/>
+      <w:lvlJc w:val="right"/>
+      <w:pPr>
+        <w:ind w:left="2160" w:hanging="180"/>
+      </w:pPr>
+    </w:lvl>
+    <w:lvl w:ilvl="3" w:tplc="0415000F" w:tentative="1">
+      <w:start w:val="1"/>
+      <w:numFmt w:val="decimal"/>
+      <w:lvlText w:val="%4."/>
+      <w:lvlJc w:val="left"/>
+      <w:pPr>
+        <w:ind w:left="2880" w:hanging="360"/>
+      </w:pPr>
+    </w:lvl>
+    <w:lvl w:ilvl="4" w:tplc="04150019" w:tentative="1">
+      <w:start w:val="1"/>
+      <w:numFmt w:val="lowerLetter"/>
+      <w:lvlText w:val="%5."/>
+      <w:lvlJc w:val="left"/>
+      <w:pPr>
+        <w:ind w:left="3600" w:hanging="360"/>
+      </w:pPr>
+    </w:lvl>
+    <w:lvl w:ilvl="5" w:tplc="0415001B" w:tentative="1">
+      <w:start w:val="1"/>
+      <w:numFmt w:val="lowerRoman"/>
+      <w:lvlText w:val="%6."/>
+      <w:lvlJc w:val="right"/>
+      <w:pPr>
+        <w:ind w:left="4320" w:hanging="180"/>
+      </w:pPr>
+    </w:lvl>
+    <w:lvl w:ilvl="6" w:tplc="0415000F" w:tentative="1">
+      <w:start w:val="1"/>
+      <w:numFmt w:val="decimal"/>
+      <w:lvlText w:val="%7."/>
+      <w:lvlJc w:val="left"/>
+      <w:pPr>
+        <w:ind w:left="5040" w:hanging="360"/>
+      </w:pPr>
+    </w:lvl>
+    <w:lvl w:ilvl="7" w:tplc="04150019" w:tentative="1">
+      <w:start w:val="1"/>
+      <w:numFmt w:val="lowerLetter"/>
+      <w:lvlText w:val="%8."/>
+      <w:lvlJc w:val="left"/>
+      <w:pPr>
+        <w:ind w:left="5760" w:hanging="360"/>
+      </w:pPr>
+    </w:lvl>
+    <w:lvl w:ilvl="8" w:tplc="0415001B" w:tentative="1">
+      <w:start w:val="1"/>
+      <w:numFmt w:val="lowerRoman"/>
+      <w:lvlText w:val="%9."/>
+      <w:lvlJc w:val="right"/>
+      <w:pPr>
+        <w:ind w:left="6480" w:hanging="180"/>
+      </w:pPr>
+    </w:lvl>
+  </w:abstractNum>
+  <w:abstractNum w:abstractNumId="44" w15:restartNumberingAfterBreak="0">
     <w:nsid w:val="71CE2E07"/>
     <w:multiLevelType w:val="hybridMultilevel"/>
     <w:tmpl w:val="E5347818"/>
@@ -5774,7 +7346,7 @@
       </w:pPr>
     </w:lvl>
   </w:abstractNum>
-  <w:abstractNum w:abstractNumId="42" w15:restartNumberingAfterBreak="0">
+  <w:abstractNum w:abstractNumId="45" w15:restartNumberingAfterBreak="0">
     <w:nsid w:val="75E054E6"/>
     <w:multiLevelType w:val="hybridMultilevel"/>
     <w:tmpl w:val="8BF4A9EC"/>
@@ -5863,7 +7435,7 @@
       </w:pPr>
     </w:lvl>
   </w:abstractNum>
-  <w:abstractNum w:abstractNumId="43" w15:restartNumberingAfterBreak="0">
+  <w:abstractNum w:abstractNumId="46" w15:restartNumberingAfterBreak="0">
     <w:nsid w:val="7ABB2433"/>
     <w:multiLevelType w:val="hybridMultilevel"/>
     <w:tmpl w:val="07049EF6"/>
@@ -5952,7 +7524,7 @@
       </w:pPr>
     </w:lvl>
   </w:abstractNum>
-  <w:abstractNum w:abstractNumId="44" w15:restartNumberingAfterBreak="0">
+  <w:abstractNum w:abstractNumId="47" w15:restartNumberingAfterBreak="0">
     <w:nsid w:val="7D6966A7"/>
     <w:multiLevelType w:val="hybridMultilevel"/>
     <w:tmpl w:val="B982346E"/>
@@ -6041,7 +7613,7 @@
       </w:pPr>
     </w:lvl>
   </w:abstractNum>
-  <w:abstractNum w:abstractNumId="45" w15:restartNumberingAfterBreak="0">
+  <w:abstractNum w:abstractNumId="48" w15:restartNumberingAfterBreak="0">
     <w:nsid w:val="7E7D6323"/>
     <w:multiLevelType w:val="hybridMultilevel"/>
     <w:tmpl w:val="12C46302"/>
@@ -6158,7 +7730,7 @@
     <w:abstractNumId w:val="13"/>
   </w:num>
   <w:num w:numId="2">
-    <w:abstractNumId w:val="38"/>
+    <w:abstractNumId w:val="39"/>
   </w:num>
   <w:num w:numId="3">
     <w:abstractNumId w:val="21"/>
@@ -6170,10 +7742,10 @@
     <w:abstractNumId w:val="14"/>
   </w:num>
   <w:num w:numId="6">
-    <w:abstractNumId w:val="39"/>
+    <w:abstractNumId w:val="41"/>
   </w:num>
   <w:num w:numId="7">
-    <w:abstractNumId w:val="41"/>
+    <w:abstractNumId w:val="44"/>
   </w:num>
   <w:num w:numId="8">
     <w:abstractNumId w:val="16"/>
@@ -6182,10 +7754,10 @@
     <w:abstractNumId w:val="9"/>
   </w:num>
   <w:num w:numId="10">
-    <w:abstractNumId w:val="37"/>
+    <w:abstractNumId w:val="38"/>
   </w:num>
   <w:num w:numId="11">
-    <w:abstractNumId w:val="44"/>
+    <w:abstractNumId w:val="47"/>
   </w:num>
   <w:num w:numId="12">
     <w:abstractNumId w:val="26"/>
@@ -6203,7 +7775,7 @@
     <w:abstractNumId w:val="1"/>
   </w:num>
   <w:num w:numId="17">
-    <w:abstractNumId w:val="36"/>
+    <w:abstractNumId w:val="37"/>
   </w:num>
   <w:num w:numId="18">
     <w:abstractNumId w:val="23"/>
@@ -6212,31 +7784,31 @@
     <w:abstractNumId w:val="4"/>
   </w:num>
   <w:num w:numId="20">
-    <w:abstractNumId w:val="34"/>
+    <w:abstractNumId w:val="35"/>
   </w:num>
   <w:num w:numId="21">
-    <w:abstractNumId w:val="35"/>
+    <w:abstractNumId w:val="36"/>
   </w:num>
   <w:num w:numId="22">
     <w:abstractNumId w:val="19"/>
   </w:num>
   <w:num w:numId="23">
-    <w:abstractNumId w:val="40"/>
+    <w:abstractNumId w:val="42"/>
   </w:num>
   <w:num w:numId="24">
-    <w:abstractNumId w:val="31"/>
+    <w:abstractNumId w:val="32"/>
   </w:num>
   <w:num w:numId="25">
     <w:abstractNumId w:val="3"/>
   </w:num>
   <w:num w:numId="26">
-    <w:abstractNumId w:val="43"/>
+    <w:abstractNumId w:val="46"/>
   </w:num>
   <w:num w:numId="27">
     <w:abstractNumId w:val="0"/>
   </w:num>
   <w:num w:numId="28">
-    <w:abstractNumId w:val="33"/>
+    <w:abstractNumId w:val="34"/>
   </w:num>
   <w:num w:numId="29">
     <w:abstractNumId w:val="20"/>
@@ -6257,13 +7829,13 @@
     <w:abstractNumId w:val="7"/>
   </w:num>
   <w:num w:numId="35">
-    <w:abstractNumId w:val="32"/>
+    <w:abstractNumId w:val="33"/>
   </w:num>
   <w:num w:numId="36">
-    <w:abstractNumId w:val="45"/>
+    <w:abstractNumId w:val="48"/>
   </w:num>
   <w:num w:numId="37">
-    <w:abstractNumId w:val="42"/>
+    <w:abstractNumId w:val="45"/>
   </w:num>
   <w:num w:numId="38">
     <w:abstractNumId w:val="28"/>
@@ -6291,6 +7863,15 @@
   </w:num>
   <w:num w:numId="46">
     <w:abstractNumId w:val="29"/>
+  </w:num>
+  <w:num w:numId="47">
+    <w:abstractNumId w:val="43"/>
+  </w:num>
+  <w:num w:numId="48">
+    <w:abstractNumId w:val="40"/>
+  </w:num>
+  <w:num w:numId="49">
+    <w:abstractNumId w:val="31"/>
   </w:num>
   <w:numIdMacAtCleanup w:val="5"/>
 </w:numbering>

</xml_diff>